<commit_message>
Small updates to R4
</commit_message>
<xml_diff>
--- a/Docs/Progress Report R4.docx
+++ b/Docs/Progress Report R4.docx
@@ -370,6 +370,12 @@
         </w:rPr>
         <w:t>, a project management software.</w:t>
       </w:r>
+      <w:r>
+        <w:rPr>
+          <w:lang w:val="en-US"/>
+        </w:rPr>
+        <w:t xml:space="preserve"> We also included some basic helper components, such as primitive types and exception handling from Lars's private code base.</w:t>
+      </w:r>
     </w:p>
     <w:p>
       <w:pPr>
@@ -396,21 +402,19 @@
         <w:rPr>
           <w:lang w:val="en-US"/>
         </w:rPr>
-        <w:t xml:space="preserve">The decision was made to not represent pellets and power pellets with their own classes in the model, since they don't have their own </w:t>
-      </w:r>
-      <w:proofErr w:type="spellStart"/>
-      <w:r>
-        <w:rPr>
-          <w:lang w:val="en-US"/>
-        </w:rPr>
-        <w:t>behaviour</w:t>
-      </w:r>
-      <w:proofErr w:type="spellEnd"/>
-      <w:r>
-        <w:rPr>
-          <w:lang w:val="en-US"/>
-        </w:rPr>
-        <w:t>.</w:t>
+        <w:t>The decision was made to not represent pellets and power pellets with their own classes in the model, since they don't have their own beha</w:t>
+      </w:r>
+      <w:r>
+        <w:rPr>
+          <w:lang w:val="en-US"/>
+        </w:rPr>
+        <w:t>vio</w:t>
+      </w:r>
+      <w:r>
+        <w:rPr>
+          <w:lang w:val="en-US"/>
+        </w:rPr>
+        <w:t>r.</w:t>
       </w:r>
     </w:p>
     <w:p>
@@ -457,6 +461,12 @@
         </w:rPr>
         <w:t xml:space="preserve"> was added.</w:t>
       </w:r>
+      <w:r>
+        <w:rPr>
+          <w:lang w:val="en-US"/>
+        </w:rPr>
+        <w:t xml:space="preserve"> The render batch also needs to be postponed, since it cannot be tested without a scene.</w:t>
+      </w:r>
     </w:p>
     <w:p>
       <w:pPr>
@@ -638,7 +648,13 @@
         <w:t>The number of hours we've worked, individually or collaboratively, are shown below:</w:t>
       </w:r>
     </w:p>
-    <w:p/>
+    <w:p>
+      <w:pPr>
+        <w:rPr>
+          <w:lang w:val="en-US"/>
+        </w:rPr>
+      </w:pPr>
+    </w:p>
     <w:p>
       <w:pPr>
         <w:pStyle w:val="Heading2"/>

</xml_diff>

<commit_message>
Updated gantt chart, time and R4
</commit_message>
<xml_diff>
--- a/Docs/Progress Report R4.docx
+++ b/Docs/Progress Report R4.docx
@@ -220,24 +220,6 @@
         <w:rPr>
           <w:lang w:val="en-US"/>
         </w:rPr>
-        <w:t>Player class</w:t>
-      </w:r>
-    </w:p>
-    <w:p>
-      <w:pPr>
-        <w:pStyle w:val="ListParagraph"/>
-        <w:numPr>
-          <w:ilvl w:val="0"/>
-          <w:numId w:val="5"/>
-        </w:numPr>
-        <w:rPr>
-          <w:lang w:val="en-US"/>
-        </w:rPr>
-      </w:pPr>
-      <w:r>
-        <w:rPr>
-          <w:lang w:val="en-US"/>
-        </w:rPr>
         <w:t>Class diagrams</w:t>
       </w:r>
     </w:p>
@@ -346,6 +328,24 @@
     </w:p>
     <w:p>
       <w:pPr>
+        <w:pStyle w:val="ListParagraph"/>
+        <w:numPr>
+          <w:ilvl w:val="0"/>
+          <w:numId w:val="6"/>
+        </w:numPr>
+        <w:rPr>
+          <w:lang w:val="en-US"/>
+        </w:rPr>
+      </w:pPr>
+      <w:r>
+        <w:rPr>
+          <w:lang w:val="en-US"/>
+        </w:rPr>
+        <w:t>Player class</w:t>
+      </w:r>
+    </w:p>
+    <w:p>
+      <w:pPr>
         <w:rPr>
           <w:lang w:val="en-US"/>
         </w:rPr>
@@ -416,6 +416,12 @@
         </w:rPr>
         <w:t>r.</w:t>
       </w:r>
+      <w:r>
+        <w:rPr>
+          <w:lang w:val="en-US"/>
+        </w:rPr>
+        <w:t xml:space="preserve"> The Render batch's functionality will be split into a Sprite batch (for 2D elements, such as HUD and GUI) and the scene (for 3D elements), since the scene is already responsible for sorting 3D objects.</w:t>
+      </w:r>
     </w:p>
     <w:p>
       <w:pPr>
@@ -467,6 +473,12 @@
         </w:rPr>
         <w:t xml:space="preserve"> The render batch also needs to be postponed, since it cannot be tested without a scene.</w:t>
       </w:r>
+      <w:r>
+        <w:rPr>
+          <w:lang w:val="en-US"/>
+        </w:rPr>
+        <w:t xml:space="preserve"> The Game screen, game screen states, GUI elements and HUD elements tasks had to be prolonged into next week. The class diagrams task has been prolonged, since they are subject to change during the course of development. The Render batch task has been changed into a Sprite batch task, since functionality for rendering 3D objects will be handled by the scene.</w:t>
+      </w:r>
     </w:p>
     <w:p>
       <w:pPr>
@@ -480,6 +492,7 @@
         <w:rPr>
           <w:lang w:val="en-US"/>
         </w:rPr>
+        <w:lastRenderedPageBreak/>
         <w:t>Issues, problems and risks</w:t>
       </w:r>
     </w:p>
@@ -500,6 +513,18 @@
           <w:lang w:val="en-US"/>
         </w:rPr>
         <w:t>remains a large issue. What seems daunting one week turns out to be trivial the next. The WBS is difficult to plan because of this. A minor issue lies in keeping everyone busy, since some tasks depend on the finishing of others.</w:t>
+      </w:r>
+      <w:r>
+        <w:rPr>
+          <w:lang w:val="en-US"/>
+        </w:rPr>
+        <w:t xml:space="preserve"> Another big issue is that we haven't spent enough time working. The reason for this seems to be, at least partially, some confusion around the WBS, and also that our estimations are often very off. We will have to work more in the following weeks, however.</w:t>
+      </w:r>
+      <w:r>
+        <w:rPr>
+          <w:lang w:val="en-US"/>
+        </w:rPr>
+        <w:t xml:space="preserve"> The reason that we have worked so much less than the time allotted is thus two-fold, as far as we can reckon. We also have the issue with code metrics. We have yet to find a suitable software for this, and we are also a bit confused as to which metrics are important to present.</w:t>
       </w:r>
     </w:p>
     <w:p>
@@ -517,7 +542,6 @@
         <w:rPr>
           <w:lang w:val="en-US"/>
         </w:rPr>
-        <w:lastRenderedPageBreak/>
         <w:t>Work planned</w:t>
       </w:r>
     </w:p>
@@ -531,7 +555,19 @@
         <w:rPr>
           <w:lang w:val="en-US"/>
         </w:rPr>
-        <w:t>The work planned for the next week, along with estimated time the task will take, is shown below:</w:t>
+        <w:t>The work planned for the next week, along with estimated time the task will take</w:t>
+      </w:r>
+      <w:r>
+        <w:rPr>
+          <w:lang w:val="en-US"/>
+        </w:rPr>
+        <w:t xml:space="preserve"> and who will do what</w:t>
+      </w:r>
+      <w:r>
+        <w:rPr>
+          <w:lang w:val="en-US"/>
+        </w:rPr>
+        <w:t>, is shown below:</w:t>
       </w:r>
     </w:p>
     <w:p>
@@ -618,6 +654,71 @@
       <w:proofErr w:type="spellEnd"/>
       <w:r>
         <w:t xml:space="preserve"> System</w:t>
+      </w:r>
+    </w:p>
+    <w:p>
+      <w:pPr>
+        <w:numPr>
+          <w:ilvl w:val="0"/>
+          <w:numId w:val="4"/>
+        </w:numPr>
+      </w:pPr>
+      <w:r>
+        <w:t>Camera controller</w:t>
+      </w:r>
+    </w:p>
+    <w:p>
+      <w:pPr>
+        <w:numPr>
+          <w:ilvl w:val="0"/>
+          <w:numId w:val="4"/>
+        </w:numPr>
+      </w:pPr>
+      <w:r>
+        <w:t xml:space="preserve">Game </w:t>
+      </w:r>
+      <w:proofErr w:type="spellStart"/>
+      <w:r>
+        <w:t>logic</w:t>
+      </w:r>
+      <w:proofErr w:type="spellEnd"/>
+      <w:r>
+        <w:t xml:space="preserve"> </w:t>
+      </w:r>
+      <w:proofErr w:type="spellStart"/>
+      <w:r>
+        <w:t>class</w:t>
+      </w:r>
+      <w:proofErr w:type="spellEnd"/>
+    </w:p>
+    <w:p>
+      <w:pPr>
+        <w:numPr>
+          <w:ilvl w:val="0"/>
+          <w:numId w:val="4"/>
+        </w:numPr>
+      </w:pPr>
+      <w:r>
+        <w:t>L2 report</w:t>
+      </w:r>
+    </w:p>
+    <w:p>
+      <w:pPr>
+        <w:rPr>
+          <w:lang w:val="en-US"/>
+        </w:rPr>
+      </w:pPr>
+      <w:r>
+        <w:rPr>
+          <w:lang w:val="en-US"/>
+        </w:rPr>
+        <w:t xml:space="preserve">As can be seen we are a bit behind schedule as far as tasks are concerned. </w:t>
+      </w:r>
+      <w:r>
+        <w:rPr>
+          <w:lang w:val="en-US"/>
+        </w:rPr>
+        <w:t>Even more so regarding time spent. As stated, we believe that we have done poor estimations in combination with too little work.</w:t>
       </w:r>
     </w:p>
     <w:p>

</xml_diff>

<commit_message>
Updated R# template, model diagram and time.
</commit_message>
<xml_diff>
--- a/Docs/Progress Report R4.docx
+++ b/Docs/Progress Report R4.docx
@@ -1,10 +1,10 @@
 
 <file path=word/document.xml><?xml version="1.0" encoding="utf-8"?>
-<w:document xmlns:wpc="http://schemas.microsoft.com/office/word/2010/wordprocessingCanvas" xmlns:mc="http://schemas.openxmlformats.org/markup-compatibility/2006" xmlns:o="urn:schemas-microsoft-com:office:office" xmlns:r="http://schemas.openxmlformats.org/officeDocument/2006/relationships" xmlns:m="http://schemas.openxmlformats.org/officeDocument/2006/math" xmlns:v="urn:schemas-microsoft-com:vml" xmlns:wp14="http://schemas.microsoft.com/office/word/2010/wordprocessingDrawing" xmlns:wp="http://schemas.openxmlformats.org/drawingml/2006/wordprocessingDrawing" xmlns:w10="urn:schemas-microsoft-com:office:word" xmlns:w="http://schemas.openxmlformats.org/wordprocessingml/2006/main" xmlns:w14="http://schemas.microsoft.com/office/word/2010/wordml" xmlns:wpg="http://schemas.microsoft.com/office/word/2010/wordprocessingGroup" xmlns:wpi="http://schemas.microsoft.com/office/word/2010/wordprocessingInk" xmlns:wne="http://schemas.microsoft.com/office/word/2006/wordml" xmlns:wps="http://schemas.microsoft.com/office/word/2010/wordprocessingShape" mc:Ignorable="w14 wp14">
+<w:document xmlns:ve="http://schemas.openxmlformats.org/markup-compatibility/2006" xmlns:o="urn:schemas-microsoft-com:office:office" xmlns:r="http://schemas.openxmlformats.org/officeDocument/2006/relationships" xmlns:m="http://schemas.openxmlformats.org/officeDocument/2006/math" xmlns:v="urn:schemas-microsoft-com:vml" xmlns:wp="http://schemas.openxmlformats.org/drawingml/2006/wordprocessingDrawing" xmlns:w10="urn:schemas-microsoft-com:office:word" xmlns:w="http://schemas.openxmlformats.org/wordprocessingml/2006/main" xmlns:wne="http://schemas.microsoft.com/office/word/2006/wordml">
   <w:body>
     <w:p>
       <w:pPr>
-        <w:pStyle w:val="Rubrik"/>
+        <w:pStyle w:val="Title"/>
       </w:pPr>
       <w:r>
         <w:rPr>
@@ -39,18 +39,10 @@
     </w:p>
     <w:p>
       <w:pPr>
-        <w:pStyle w:val="Underrubrik"/>
-      </w:pPr>
-      <w:r>
-        <w:t xml:space="preserve">Thomas Sievert, Martin Säll, Lars </w:t>
-      </w:r>
-      <w:proofErr w:type="spellStart"/>
-      <w:r>
-        <w:t>Woxberg</w:t>
-      </w:r>
-      <w:proofErr w:type="spellEnd"/>
-      <w:r>
-        <w:t>, Kim Restad &amp; Fredrik Johannesson</w:t>
+        <w:pStyle w:val="Subtitle"/>
+      </w:pPr>
+      <w:r>
+        <w:t>Thomas Sievert, Martin Säll, Lars Woxberg, Kim Restad &amp; Fredrik Johannesson</w:t>
       </w:r>
     </w:p>
     <w:p>
@@ -58,36 +50,20 @@
         <w:pStyle w:val="Textbody"/>
         <w:jc w:val="center"/>
         <w:rPr>
-          <w:rStyle w:val="Diskretbetoning"/>
-        </w:rPr>
-      </w:pPr>
-      <w:proofErr w:type="spellStart"/>
-      <w:r>
-        <w:rPr>
-          <w:rStyle w:val="Diskretbetoning"/>
-        </w:rPr>
-        <w:t>KIMportant</w:t>
-      </w:r>
-      <w:proofErr w:type="spellEnd"/>
-      <w:r>
-        <w:rPr>
-          <w:rStyle w:val="Diskretbetoning"/>
-        </w:rPr>
-        <w:t xml:space="preserve"> REST </w:t>
-      </w:r>
-      <w:proofErr w:type="spellStart"/>
-      <w:r>
-        <w:rPr>
-          <w:rStyle w:val="Diskretbetoning"/>
-        </w:rPr>
-        <w:t>ADditions</w:t>
-      </w:r>
-      <w:proofErr w:type="spellEnd"/>
+          <w:rStyle w:val="SubtleEmphasis"/>
+        </w:rPr>
+      </w:pPr>
+      <w:r>
+        <w:rPr>
+          <w:rStyle w:val="SubtleEmphasis"/>
+        </w:rPr>
+        <w:t>KIMportant REST ADditions</w:t>
+      </w:r>
     </w:p>
     <w:p/>
     <w:p>
       <w:pPr>
-        <w:pStyle w:val="Rubrik1"/>
+        <w:pStyle w:val="Heading1"/>
         <w:pageBreakBefore/>
         <w:numPr>
           <w:ilvl w:val="0"/>
@@ -117,7 +93,7 @@
     </w:p>
     <w:p>
       <w:pPr>
-        <w:pStyle w:val="Liststycke"/>
+        <w:pStyle w:val="ListParagraph"/>
         <w:numPr>
           <w:ilvl w:val="0"/>
           <w:numId w:val="5"/>
@@ -135,7 +111,7 @@
     </w:p>
     <w:p>
       <w:pPr>
-        <w:pStyle w:val="Liststycke"/>
+        <w:pStyle w:val="ListParagraph"/>
         <w:numPr>
           <w:ilvl w:val="0"/>
           <w:numId w:val="5"/>
@@ -153,7 +129,7 @@
     </w:p>
     <w:p>
       <w:pPr>
-        <w:pStyle w:val="Liststycke"/>
+        <w:pStyle w:val="ListParagraph"/>
         <w:numPr>
           <w:ilvl w:val="0"/>
           <w:numId w:val="5"/>
@@ -171,7 +147,7 @@
     </w:p>
     <w:p>
       <w:pPr>
-        <w:pStyle w:val="Liststycke"/>
+        <w:pStyle w:val="ListParagraph"/>
         <w:numPr>
           <w:ilvl w:val="0"/>
           <w:numId w:val="5"/>
@@ -189,7 +165,7 @@
     </w:p>
     <w:p>
       <w:pPr>
-        <w:pStyle w:val="Liststycke"/>
+        <w:pStyle w:val="ListParagraph"/>
         <w:numPr>
           <w:ilvl w:val="0"/>
           <w:numId w:val="5"/>
@@ -207,7 +183,7 @@
     </w:p>
     <w:p>
       <w:pPr>
-        <w:pStyle w:val="Liststycke"/>
+        <w:pStyle w:val="ListParagraph"/>
         <w:numPr>
           <w:ilvl w:val="0"/>
           <w:numId w:val="5"/>
@@ -225,7 +201,7 @@
     </w:p>
     <w:p>
       <w:pPr>
-        <w:pStyle w:val="Liststycke"/>
+        <w:pStyle w:val="ListParagraph"/>
         <w:numPr>
           <w:ilvl w:val="0"/>
           <w:numId w:val="5"/>
@@ -256,7 +232,7 @@
     </w:p>
     <w:p>
       <w:pPr>
-        <w:pStyle w:val="Liststycke"/>
+        <w:pStyle w:val="ListParagraph"/>
         <w:numPr>
           <w:ilvl w:val="0"/>
           <w:numId w:val="6"/>
@@ -274,7 +250,7 @@
     </w:p>
     <w:p>
       <w:pPr>
-        <w:pStyle w:val="Liststycke"/>
+        <w:pStyle w:val="ListParagraph"/>
         <w:numPr>
           <w:ilvl w:val="0"/>
           <w:numId w:val="6"/>
@@ -292,7 +268,7 @@
     </w:p>
     <w:p>
       <w:pPr>
-        <w:pStyle w:val="Liststycke"/>
+        <w:pStyle w:val="ListParagraph"/>
         <w:numPr>
           <w:ilvl w:val="0"/>
           <w:numId w:val="6"/>
@@ -310,7 +286,7 @@
     </w:p>
     <w:p>
       <w:pPr>
-        <w:pStyle w:val="Liststycke"/>
+        <w:pStyle w:val="ListParagraph"/>
         <w:numPr>
           <w:ilvl w:val="0"/>
           <w:numId w:val="6"/>
@@ -328,7 +304,7 @@
     </w:p>
     <w:p>
       <w:pPr>
-        <w:pStyle w:val="Liststycke"/>
+        <w:pStyle w:val="ListParagraph"/>
         <w:numPr>
           <w:ilvl w:val="0"/>
           <w:numId w:val="6"/>
@@ -346,7 +322,7 @@
     </w:p>
     <w:p>
       <w:pPr>
-        <w:pStyle w:val="Liststycke"/>
+        <w:pStyle w:val="ListParagraph"/>
         <w:numPr>
           <w:ilvl w:val="0"/>
           <w:numId w:val="6"/>
@@ -364,7 +340,7 @@
     </w:p>
     <w:p>
       <w:pPr>
-        <w:pStyle w:val="Liststycke"/>
+        <w:pStyle w:val="ListParagraph"/>
         <w:numPr>
           <w:ilvl w:val="0"/>
           <w:numId w:val="6"/>
@@ -390,35 +366,7 @@
         <w:rPr>
           <w:lang w:val="en-US"/>
         </w:rPr>
-        <w:t xml:space="preserve">On top of that, a new task was added: Setting up and getting acquainted with </w:t>
-      </w:r>
-      <w:proofErr w:type="spellStart"/>
-      <w:r>
-        <w:rPr>
-          <w:lang w:val="en-US"/>
-        </w:rPr>
-        <w:t>Redmine</w:t>
-      </w:r>
-      <w:proofErr w:type="spellEnd"/>
-      <w:r>
-        <w:rPr>
-          <w:lang w:val="en-US"/>
-        </w:rPr>
-        <w:t xml:space="preserve">, </w:t>
-      </w:r>
-      <w:proofErr w:type="gramStart"/>
-      <w:r>
-        <w:rPr>
-          <w:lang w:val="en-US"/>
-        </w:rPr>
-        <w:t>a project</w:t>
-      </w:r>
-      <w:proofErr w:type="gramEnd"/>
-      <w:r>
-        <w:rPr>
-          <w:lang w:val="en-US"/>
-        </w:rPr>
-        <w:t xml:space="preserve"> management software.</w:t>
+        <w:t>On top of that, a new task was added: Setting up and getting acquainted with Redmine, a project management software.</w:t>
       </w:r>
       <w:r>
         <w:rPr>
@@ -429,7 +377,7 @@
     </w:p>
     <w:p>
       <w:pPr>
-        <w:pStyle w:val="Rubrik1"/>
+        <w:pStyle w:val="Heading1"/>
         <w:numPr>
           <w:ilvl w:val="0"/>
           <w:numId w:val="2"/>
@@ -448,19 +396,11 @@
           <w:lang w:val="en-US"/>
         </w:rPr>
       </w:pPr>
-      <w:proofErr w:type="spellStart"/>
-      <w:r>
-        <w:rPr>
-          <w:lang w:val="en-US"/>
-        </w:rPr>
-        <w:t>Redmine</w:t>
-      </w:r>
-      <w:proofErr w:type="spellEnd"/>
-      <w:r>
-        <w:rPr>
-          <w:lang w:val="en-US"/>
-        </w:rPr>
-        <w:t xml:space="preserve"> was chosen instead of Excel since this program is better suited for the task. It will also make it easier since everybody then can report their hours and at what task simply by logging in, as opposed to logging it in files for one person to summarize at the end of the week.</w:t>
+      <w:r>
+        <w:rPr>
+          <w:lang w:val="en-US"/>
+        </w:rPr>
+        <w:t>Redmine was chosen instead of Excel since this program is better suited for the task. It will also make it easier since everybody then can report their hours and at what task simply by logging in, as opposed to logging it in files for one person to summarize at the end of the week.</w:t>
       </w:r>
       <w:r>
         <w:rPr>
@@ -491,12 +431,6 @@
           <w:lang w:val="en-US"/>
         </w:rPr>
         <w:t xml:space="preserve"> The Render batch's functionality will be split into a Sprite batch (for 2D elements, such as HUD and GUI) and the scene (for 3D elements), since the scene is already responsible for sorting 3D objects.</w:t>
-      </w:r>
-      <w:r>
-        <w:rPr>
-          <w:lang w:val="en-US"/>
-        </w:rPr>
-        <w:t xml:space="preserve"> </w:t>
       </w:r>
       <w:r>
         <w:rPr>
@@ -516,18 +450,12 @@
         <w:rPr>
           <w:lang w:val="en-US"/>
         </w:rPr>
-        <w:t xml:space="preserve"> </w:t>
-      </w:r>
-      <w:r>
-        <w:rPr>
-          <w:lang w:val="en-US"/>
-        </w:rPr>
         <w:t>The resource managers are all Singleton classes, for easy access globally.</w:t>
       </w:r>
     </w:p>
     <w:p>
       <w:pPr>
-        <w:pStyle w:val="Rubrik1"/>
+        <w:pStyle w:val="Heading1"/>
         <w:numPr>
           <w:ilvl w:val="0"/>
           <w:numId w:val="2"/>
@@ -553,21 +481,7 @@
         <w:rPr>
           <w:lang w:val="en-US"/>
         </w:rPr>
-        <w:t xml:space="preserve">The particle system task was postponed, since we don't have an environment to properly test it in yet. A task for </w:t>
-      </w:r>
-      <w:proofErr w:type="spellStart"/>
-      <w:r>
-        <w:rPr>
-          <w:lang w:val="en-US"/>
-        </w:rPr>
-        <w:t>Redmine</w:t>
-      </w:r>
-      <w:proofErr w:type="spellEnd"/>
-      <w:r>
-        <w:rPr>
-          <w:lang w:val="en-US"/>
-        </w:rPr>
-        <w:t xml:space="preserve"> was added.</w:t>
+        <w:t>The particle system task was postponed, since we don't have an environment to properly test it in yet. A task for Redmine was added.</w:t>
       </w:r>
       <w:r>
         <w:rPr>
@@ -584,7 +498,7 @@
     </w:p>
     <w:p>
       <w:pPr>
-        <w:pStyle w:val="Rubrik1"/>
+        <w:pStyle w:val="Heading1"/>
         <w:numPr>
           <w:ilvl w:val="0"/>
           <w:numId w:val="2"/>
@@ -642,7 +556,7 @@
     </w:p>
     <w:p>
       <w:pPr>
-        <w:pStyle w:val="Rubrik1"/>
+        <w:pStyle w:val="Heading1"/>
         <w:numPr>
           <w:ilvl w:val="0"/>
           <w:numId w:val="2"/>
@@ -682,12 +596,6 @@
         </w:rPr>
         <w:t>, is shown below:</w:t>
       </w:r>
-      <w:r>
-        <w:rPr>
-          <w:lang w:val="en-US"/>
-        </w:rPr>
-        <w:t xml:space="preserve"> </w:t>
-      </w:r>
     </w:p>
     <w:p>
       <w:pPr>
@@ -701,101 +609,10 @@
           <w:lang w:eastAsia="sv-SE"/>
         </w:rPr>
         <w:drawing>
-          <wp:inline distT="0" distB="0" distL="0" distR="0" wp14:anchorId="5928FDA1" wp14:editId="7C1D395D">
+          <wp:inline distT="0" distB="0" distL="0" distR="0">
             <wp:extent cx="5512279" cy="2743200"/>
             <wp:effectExtent l="0" t="0" r="0" b="0"/>
             <wp:docPr id="4" name="Diagram 4"/>
-            <wp:cNvGraphicFramePr/>
-            <a:graphic xmlns:a="http://schemas.openxmlformats.org/drawingml/2006/main">
-              <a:graphicData uri="http://schemas.openxmlformats.org/drawingml/2006/chart">
-                <c:chart xmlns:c="http://schemas.openxmlformats.org/drawingml/2006/chart" xmlns:r="http://schemas.openxmlformats.org/officeDocument/2006/relationships" r:id="rId6"/>
-              </a:graphicData>
-            </a:graphic>
-          </wp:inline>
-        </w:drawing>
-      </w:r>
-    </w:p>
-    <w:p>
-      <w:pPr>
-        <w:rPr>
-          <w:lang w:val="en-US"/>
-        </w:rPr>
-      </w:pPr>
-      <w:r>
-        <w:rPr>
-          <w:lang w:val="en-US"/>
-        </w:rPr>
-        <w:t>Along with a Gantt chart, showing the schedule for the previous week through next week, this sums up the work for the next week. See accompanying image file for the Gantt chart.</w:t>
-      </w:r>
-    </w:p>
-    <w:p>
-      <w:pPr>
-        <w:pStyle w:val="Rubrik1"/>
-        <w:numPr>
-          <w:ilvl w:val="0"/>
-          <w:numId w:val="2"/>
-        </w:numPr>
-      </w:pPr>
-      <w:r>
-        <w:rPr>
-          <w:lang w:val="en-US"/>
-        </w:rPr>
-        <w:lastRenderedPageBreak/>
-        <w:t>Summary</w:t>
-      </w:r>
-    </w:p>
-    <w:p>
-      <w:pPr>
-        <w:pStyle w:val="Rubrik2"/>
-        <w:numPr>
-          <w:ilvl w:val="1"/>
-          <w:numId w:val="3"/>
-        </w:numPr>
-      </w:pPr>
-      <w:r>
-        <w:rPr>
-          <w:lang w:val="en-US"/>
-        </w:rPr>
-        <w:t>Schedule compliance</w:t>
-      </w:r>
-    </w:p>
-    <w:p>
-      <w:pPr>
-        <w:pStyle w:val="Textbody"/>
-        <w:rPr>
-          <w:lang w:val="en-US"/>
-        </w:rPr>
-      </w:pPr>
-      <w:r>
-        <w:rPr>
-          <w:lang w:val="en-US"/>
-        </w:rPr>
-        <w:t>Below is a graph of the tasks we have worked with the past week, along with the time we estimated and the time we worked. Unless stated below, the tasks are finished.</w:t>
-      </w:r>
-      <w:r>
-        <w:rPr>
-          <w:lang w:val="en-US"/>
-        </w:rPr>
-        <w:t xml:space="preserve"> </w:t>
-      </w:r>
-    </w:p>
-    <w:p>
-      <w:pPr>
-        <w:pStyle w:val="Textbody"/>
-        <w:rPr>
-          <w:lang w:val="en-US"/>
-        </w:rPr>
-      </w:pPr>
-      <w:r>
-        <w:rPr>
-          <w:noProof/>
-          <w:lang w:eastAsia="sv-SE"/>
-        </w:rPr>
-        <w:drawing>
-          <wp:inline distT="0" distB="0" distL="0" distR="0" wp14:anchorId="477AB6AE" wp14:editId="04B65FE2">
-            <wp:extent cx="5658928" cy="3226279"/>
-            <wp:effectExtent l="0" t="0" r="0" b="0"/>
-            <wp:docPr id="2" name="Diagram 2"/>
             <wp:cNvGraphicFramePr/>
             <a:graphic xmlns:a="http://schemas.openxmlformats.org/drawingml/2006/main">
               <a:graphicData uri="http://schemas.openxmlformats.org/drawingml/2006/chart">
@@ -816,6 +633,91 @@
         <w:rPr>
           <w:lang w:val="en-US"/>
         </w:rPr>
+        <w:t>Along with a Gantt chart, showing the schedule for the previous week through next week, this sums up the work for the next week. See accompanying image file for the Gantt chart.</w:t>
+      </w:r>
+    </w:p>
+    <w:p>
+      <w:pPr>
+        <w:pStyle w:val="Heading1"/>
+        <w:numPr>
+          <w:ilvl w:val="0"/>
+          <w:numId w:val="2"/>
+        </w:numPr>
+      </w:pPr>
+      <w:r>
+        <w:rPr>
+          <w:lang w:val="en-US"/>
+        </w:rPr>
+        <w:lastRenderedPageBreak/>
+        <w:t>Summary</w:t>
+      </w:r>
+    </w:p>
+    <w:p>
+      <w:pPr>
+        <w:pStyle w:val="Heading2"/>
+        <w:numPr>
+          <w:ilvl w:val="1"/>
+          <w:numId w:val="3"/>
+        </w:numPr>
+      </w:pPr>
+      <w:r>
+        <w:rPr>
+          <w:lang w:val="en-US"/>
+        </w:rPr>
+        <w:t>Schedule compliance</w:t>
+      </w:r>
+    </w:p>
+    <w:p>
+      <w:pPr>
+        <w:pStyle w:val="Textbody"/>
+        <w:rPr>
+          <w:lang w:val="en-US"/>
+        </w:rPr>
+      </w:pPr>
+      <w:r>
+        <w:rPr>
+          <w:lang w:val="en-US"/>
+        </w:rPr>
+        <w:t>Below is a graph of the tasks we have worked with the past week, along with the time we estimated and the time we worked. Unless stated below, the tasks are finished.</w:t>
+      </w:r>
+    </w:p>
+    <w:p>
+      <w:pPr>
+        <w:pStyle w:val="Textbody"/>
+        <w:rPr>
+          <w:lang w:val="en-US"/>
+        </w:rPr>
+      </w:pPr>
+      <w:r>
+        <w:rPr>
+          <w:noProof/>
+          <w:lang w:eastAsia="sv-SE"/>
+        </w:rPr>
+        <w:drawing>
+          <wp:inline distT="0" distB="0" distL="0" distR="0">
+            <wp:extent cx="5658928" cy="3226279"/>
+            <wp:effectExtent l="0" t="0" r="0" b="0"/>
+            <wp:docPr id="2" name="Diagram 2"/>
+            <wp:cNvGraphicFramePr/>
+            <a:graphic xmlns:a="http://schemas.openxmlformats.org/drawingml/2006/main">
+              <a:graphicData uri="http://schemas.openxmlformats.org/drawingml/2006/chart">
+                <c:chart xmlns:c="http://schemas.openxmlformats.org/drawingml/2006/chart" xmlns:r="http://schemas.openxmlformats.org/officeDocument/2006/relationships" r:id="rId8"/>
+              </a:graphicData>
+            </a:graphic>
+          </wp:inline>
+        </w:drawing>
+      </w:r>
+    </w:p>
+    <w:p>
+      <w:pPr>
+        <w:rPr>
+          <w:lang w:val="en-US"/>
+        </w:rPr>
+      </w:pPr>
+      <w:r>
+        <w:rPr>
+          <w:lang w:val="en-US"/>
+        </w:rPr>
         <w:t>Unfinished tasks (planned over several weeks):</w:t>
       </w:r>
     </w:p>
@@ -826,13 +728,8 @@
           <w:numId w:val="4"/>
         </w:numPr>
       </w:pPr>
-      <w:proofErr w:type="spellStart"/>
-      <w:r>
-        <w:t>Particle</w:t>
-      </w:r>
-      <w:proofErr w:type="spellEnd"/>
-      <w:r>
-        <w:t xml:space="preserve"> System</w:t>
+      <w:r>
+        <w:t>Particle System</w:t>
       </w:r>
     </w:p>
     <w:p>
@@ -843,21 +740,8 @@
         </w:numPr>
       </w:pPr>
       <w:r>
-        <w:t xml:space="preserve">Game </w:t>
-      </w:r>
-      <w:proofErr w:type="spellStart"/>
-      <w:r>
-        <w:t>logic</w:t>
-      </w:r>
-      <w:proofErr w:type="spellEnd"/>
-      <w:r>
-        <w:t xml:space="preserve"> </w:t>
-      </w:r>
-      <w:proofErr w:type="spellStart"/>
-      <w:r>
-        <w:t>class</w:t>
-      </w:r>
-      <w:proofErr w:type="spellEnd"/>
+        <w:t>Game logicclass</w:t>
+      </w:r>
     </w:p>
     <w:p>
       <w:pPr>
@@ -909,7 +793,7 @@
     </w:p>
     <w:p>
       <w:pPr>
-        <w:pStyle w:val="Rubrik2"/>
+        <w:pStyle w:val="Heading2"/>
         <w:numPr>
           <w:ilvl w:val="1"/>
           <w:numId w:val="3"/>
@@ -927,7 +811,7 @@
     </w:p>
     <w:p>
       <w:pPr>
-        <w:pStyle w:val="Liststycke"/>
+        <w:pStyle w:val="ListParagraph"/>
         <w:numPr>
           <w:ilvl w:val="0"/>
           <w:numId w:val="3"/>
@@ -957,20 +841,12 @@
         <w:rPr>
           <w:lang w:val="en-US"/>
         </w:rPr>
-        <w:t xml:space="preserve">. As we get more comfortable with what we need to do we spend more time on the project, which is evident in the </w:t>
-      </w:r>
-      <w:proofErr w:type="gramStart"/>
-      <w:r>
-        <w:rPr>
-          <w:lang w:val="en-US"/>
-        </w:rPr>
-        <w:t>graph.</w:t>
-      </w:r>
-      <w:proofErr w:type="gramEnd"/>
-    </w:p>
-    <w:p>
-      <w:pPr>
-        <w:pStyle w:val="Rubrik2"/>
+        <w:t>. As we get more comfortable with what we need to do we spend more time on the project, which is evident in the graph.</w:t>
+      </w:r>
+    </w:p>
+    <w:p>
+      <w:pPr>
+        <w:pStyle w:val="Heading2"/>
         <w:numPr>
           <w:ilvl w:val="0"/>
           <w:numId w:val="3"/>
@@ -985,14 +861,14 @@
           <w:lang w:eastAsia="sv-SE"/>
         </w:rPr>
         <w:drawing>
-          <wp:inline distT="0" distB="0" distL="0" distR="0" wp14:anchorId="7A245A05" wp14:editId="5F9E70BE">
+          <wp:inline distT="0" distB="0" distL="0" distR="0">
             <wp:extent cx="4588916" cy="2753642"/>
             <wp:effectExtent l="0" t="0" r="21590" b="27940"/>
             <wp:docPr id="1" name="Diagram 1"/>
             <wp:cNvGraphicFramePr/>
             <a:graphic xmlns:a="http://schemas.openxmlformats.org/drawingml/2006/main">
               <a:graphicData uri="http://schemas.openxmlformats.org/drawingml/2006/chart">
-                <c:chart xmlns:c="http://schemas.openxmlformats.org/drawingml/2006/chart" xmlns:r="http://schemas.openxmlformats.org/officeDocument/2006/relationships" r:id="rId8"/>
+                <c:chart xmlns:c="http://schemas.openxmlformats.org/drawingml/2006/chart" xmlns:r="http://schemas.openxmlformats.org/officeDocument/2006/relationships" r:id="rId9"/>
               </a:graphicData>
             </a:graphic>
           </wp:inline>
@@ -1008,7 +884,7 @@
     </w:p>
     <w:p>
       <w:pPr>
-        <w:pStyle w:val="Rubrik2"/>
+        <w:pStyle w:val="Heading2"/>
         <w:numPr>
           <w:ilvl w:val="1"/>
           <w:numId w:val="3"/>
@@ -1030,6 +906,7 @@
       </w:r>
     </w:p>
     <w:sectPr>
+      <w:footerReference w:type="default" r:id="rId10"/>
       <w:pgSz w:w="11906" w:h="16838"/>
       <w:pgMar w:top="1417" w:right="1417" w:bottom="1417" w:left="1417" w:header="0" w:footer="0" w:gutter="0"/>
       <w:cols w:space="720"/>
@@ -1040,8 +917,81 @@
 </w:document>
 </file>
 
+<file path=word/endnotes.xml><?xml version="1.0" encoding="utf-8"?>
+<w:endnotes xmlns:ve="http://schemas.openxmlformats.org/markup-compatibility/2006" xmlns:o="urn:schemas-microsoft-com:office:office" xmlns:r="http://schemas.openxmlformats.org/officeDocument/2006/relationships" xmlns:m="http://schemas.openxmlformats.org/officeDocument/2006/math" xmlns:v="urn:schemas-microsoft-com:vml" xmlns:wp="http://schemas.openxmlformats.org/drawingml/2006/wordprocessingDrawing" xmlns:w10="urn:schemas-microsoft-com:office:word" xmlns:w="http://schemas.openxmlformats.org/wordprocessingml/2006/main" xmlns:wne="http://schemas.microsoft.com/office/word/2006/wordml">
+  <w:endnote w:type="separator" w:id="0">
+    <w:p>
+      <w:pPr>
+        <w:spacing w:after="0" w:line="240" w:lineRule="auto"/>
+      </w:pPr>
+      <w:r>
+        <w:separator/>
+      </w:r>
+    </w:p>
+  </w:endnote>
+  <w:endnote w:type="continuationSeparator" w:id="1">
+    <w:p>
+      <w:pPr>
+        <w:spacing w:after="0" w:line="240" w:lineRule="auto"/>
+      </w:pPr>
+      <w:r>
+        <w:continuationSeparator/>
+      </w:r>
+    </w:p>
+  </w:endnote>
+</w:endnotes>
+</file>
+
+<file path=word/footer1.xml><?xml version="1.0" encoding="utf-8"?>
+<w:ftr xmlns:ve="http://schemas.openxmlformats.org/markup-compatibility/2006" xmlns:o="urn:schemas-microsoft-com:office:office" xmlns:r="http://schemas.openxmlformats.org/officeDocument/2006/relationships" xmlns:m="http://schemas.openxmlformats.org/officeDocument/2006/math" xmlns:v="urn:schemas-microsoft-com:vml" xmlns:wp="http://schemas.openxmlformats.org/drawingml/2006/wordprocessingDrawing" xmlns:w10="urn:schemas-microsoft-com:office:word" xmlns:w="http://schemas.openxmlformats.org/wordprocessingml/2006/main" xmlns:wne="http://schemas.microsoft.com/office/word/2006/wordml">
+  <w:p>
+    <w:pPr>
+      <w:pStyle w:val="Footer"/>
+    </w:pPr>
+    <w:r>
+      <w:t>thsi08@student.bth.se, martin_svart@hotmail.com, lars.woxberg@gmail.com, kim.restad@gmail.com, fredrik.johannesson@hotmail.com</w:t>
+    </w:r>
+  </w:p>
+  <w:p>
+    <w:pPr>
+      <w:pStyle w:val="Footer"/>
+    </w:pPr>
+  </w:p>
+  <w:p>
+    <w:pPr>
+      <w:pStyle w:val="Footer"/>
+    </w:pPr>
+  </w:p>
+</w:ftr>
+</file>
+
+<file path=word/footnotes.xml><?xml version="1.0" encoding="utf-8"?>
+<w:footnotes xmlns:ve="http://schemas.openxmlformats.org/markup-compatibility/2006" xmlns:o="urn:schemas-microsoft-com:office:office" xmlns:r="http://schemas.openxmlformats.org/officeDocument/2006/relationships" xmlns:m="http://schemas.openxmlformats.org/officeDocument/2006/math" xmlns:v="urn:schemas-microsoft-com:vml" xmlns:wp="http://schemas.openxmlformats.org/drawingml/2006/wordprocessingDrawing" xmlns:w10="urn:schemas-microsoft-com:office:word" xmlns:w="http://schemas.openxmlformats.org/wordprocessingml/2006/main" xmlns:wne="http://schemas.microsoft.com/office/word/2006/wordml">
+  <w:footnote w:type="separator" w:id="0">
+    <w:p>
+      <w:pPr>
+        <w:spacing w:after="0" w:line="240" w:lineRule="auto"/>
+      </w:pPr>
+      <w:r>
+        <w:separator/>
+      </w:r>
+    </w:p>
+  </w:footnote>
+  <w:footnote w:type="continuationSeparator" w:id="1">
+    <w:p>
+      <w:pPr>
+        <w:spacing w:after="0" w:line="240" w:lineRule="auto"/>
+      </w:pPr>
+      <w:r>
+        <w:continuationSeparator/>
+      </w:r>
+    </w:p>
+  </w:footnote>
+</w:footnotes>
+</file>
+
 <file path=word/numbering.xml><?xml version="1.0" encoding="utf-8"?>
-<w:numbering xmlns:wpc="http://schemas.microsoft.com/office/word/2010/wordprocessingCanvas" xmlns:mc="http://schemas.openxmlformats.org/markup-compatibility/2006" xmlns:o="urn:schemas-microsoft-com:office:office" xmlns:r="http://schemas.openxmlformats.org/officeDocument/2006/relationships" xmlns:m="http://schemas.openxmlformats.org/officeDocument/2006/math" xmlns:v="urn:schemas-microsoft-com:vml" xmlns:wp14="http://schemas.microsoft.com/office/word/2010/wordprocessingDrawing" xmlns:wp="http://schemas.openxmlformats.org/drawingml/2006/wordprocessingDrawing" xmlns:w10="urn:schemas-microsoft-com:office:word" xmlns:w="http://schemas.openxmlformats.org/wordprocessingml/2006/main" xmlns:w14="http://schemas.microsoft.com/office/word/2010/wordml" xmlns:wpg="http://schemas.microsoft.com/office/word/2010/wordprocessingGroup" xmlns:wpi="http://schemas.microsoft.com/office/word/2010/wordprocessingInk" xmlns:wne="http://schemas.microsoft.com/office/word/2006/wordml" xmlns:wps="http://schemas.microsoft.com/office/word/2010/wordprocessingShape" mc:Ignorable="w14 wp14">
+<w:numbering xmlns:ve="http://schemas.openxmlformats.org/markup-compatibility/2006" xmlns:o="urn:schemas-microsoft-com:office:office" xmlns:r="http://schemas.openxmlformats.org/officeDocument/2006/relationships" xmlns:m="http://schemas.openxmlformats.org/officeDocument/2006/math" xmlns:v="urn:schemas-microsoft-com:vml" xmlns:wp="http://schemas.openxmlformats.org/drawingml/2006/wordprocessingDrawing" xmlns:w10="urn:schemas-microsoft-com:office:word" xmlns:w="http://schemas.openxmlformats.org/wordprocessingml/2006/main" xmlns:wne="http://schemas.microsoft.com/office/word/2006/wordml">
   <w:abstractNum w:abstractNumId="0">
     <w:nsid w:val="03BB57F1"/>
     <w:multiLevelType w:val="hybridMultilevel"/>
@@ -1796,7 +1746,7 @@
 </file>
 
 <file path=word/styles.xml><?xml version="1.0" encoding="utf-8"?>
-<w:styles xmlns:mc="http://schemas.openxmlformats.org/markup-compatibility/2006" xmlns:r="http://schemas.openxmlformats.org/officeDocument/2006/relationships" xmlns:w="http://schemas.openxmlformats.org/wordprocessingml/2006/main" xmlns:w14="http://schemas.microsoft.com/office/word/2010/wordml" mc:Ignorable="w14">
+<w:styles xmlns:r="http://schemas.openxmlformats.org/officeDocument/2006/relationships" xmlns:w="http://schemas.openxmlformats.org/wordprocessingml/2006/main">
   <w:docDefaults>
     <w:rPrDefault>
       <w:rPr>
@@ -1963,7 +1913,7 @@
       <w:lang w:eastAsia="en-US"/>
     </w:rPr>
   </w:style>
-  <w:style w:type="paragraph" w:styleId="Rubrik1">
+  <w:style w:type="paragraph" w:styleId="Heading1">
     <w:name w:val="heading 1"/>
     <w:basedOn w:val="Normal"/>
     <w:next w:val="Textbody"/>
@@ -1987,7 +1937,7 @@
       <w:szCs w:val="28"/>
     </w:rPr>
   </w:style>
-  <w:style w:type="paragraph" w:styleId="Rubrik2">
+  <w:style w:type="paragraph" w:styleId="Heading2">
     <w:name w:val="heading 2"/>
     <w:basedOn w:val="Normal"/>
     <w:next w:val="Textbody"/>
@@ -2011,17 +1961,18 @@
       <w:szCs w:val="26"/>
     </w:rPr>
   </w:style>
-  <w:style w:type="character" w:default="1" w:styleId="Standardstycketeckensnitt">
+  <w:style w:type="character" w:default="1" w:styleId="DefaultParagraphFont">
     <w:name w:val="Default Paragraph Font"/>
     <w:uiPriority w:val="1"/>
     <w:semiHidden/>
     <w:unhideWhenUsed/>
   </w:style>
-  <w:style w:type="table" w:default="1" w:styleId="Normaltabell">
+  <w:style w:type="table" w:default="1" w:styleId="TableNormal">
     <w:name w:val="Normal Table"/>
     <w:uiPriority w:val="99"/>
     <w:semiHidden/>
     <w:unhideWhenUsed/>
+    <w:qFormat/>
     <w:tblPr>
       <w:tblInd w:w="0" w:type="dxa"/>
       <w:tblCellMar>
@@ -2032,7 +1983,7 @@
       </w:tblCellMar>
     </w:tblPr>
   </w:style>
-  <w:style w:type="numbering" w:default="1" w:styleId="Ingenlista">
+  <w:style w:type="numbering" w:default="1" w:styleId="NoList">
     <w:name w:val="No List"/>
     <w:uiPriority w:val="99"/>
     <w:semiHidden/>
@@ -2040,7 +1991,7 @@
   </w:style>
   <w:style w:type="character" w:customStyle="1" w:styleId="TitleChar">
     <w:name w:val="Title Char"/>
-    <w:basedOn w:val="Standardstycketeckensnitt"/>
+    <w:basedOn w:val="DefaultParagraphFont"/>
     <w:rsid w:val="0097293F"/>
     <w:rPr>
       <w:rFonts w:ascii="Cambria" w:hAnsi="Cambria"/>
@@ -2052,7 +2003,7 @@
   </w:style>
   <w:style w:type="character" w:customStyle="1" w:styleId="Heading1Char">
     <w:name w:val="Heading 1 Char"/>
-    <w:basedOn w:val="Standardstycketeckensnitt"/>
+    <w:basedOn w:val="DefaultParagraphFont"/>
     <w:rsid w:val="0097293F"/>
     <w:rPr>
       <w:rFonts w:ascii="Cambria" w:hAnsi="Cambria"/>
@@ -2065,7 +2016,7 @@
   </w:style>
   <w:style w:type="character" w:customStyle="1" w:styleId="Heading2Char">
     <w:name w:val="Heading 2 Char"/>
-    <w:basedOn w:val="Standardstycketeckensnitt"/>
+    <w:basedOn w:val="DefaultParagraphFont"/>
     <w:rsid w:val="0097293F"/>
     <w:rPr>
       <w:rFonts w:ascii="Cambria" w:hAnsi="Cambria"/>
@@ -2078,7 +2029,7 @@
   </w:style>
   <w:style w:type="character" w:customStyle="1" w:styleId="SubtitleChar">
     <w:name w:val="Subtitle Char"/>
-    <w:basedOn w:val="Standardstycketeckensnitt"/>
+    <w:basedOn w:val="DefaultParagraphFont"/>
     <w:rsid w:val="0097293F"/>
     <w:rPr>
       <w:rFonts w:ascii="Cambria" w:hAnsi="Cambria"/>
@@ -2141,7 +2092,7 @@
       <w:spacing w:after="120"/>
     </w:pPr>
   </w:style>
-  <w:style w:type="paragraph" w:styleId="Lista">
+  <w:style w:type="paragraph" w:styleId="List">
     <w:name w:val="List"/>
     <w:basedOn w:val="Textbody"/>
     <w:rsid w:val="0097293F"/>
@@ -2149,7 +2100,7 @@
       <w:rFonts w:cs="Mangal"/>
     </w:rPr>
   </w:style>
-  <w:style w:type="paragraph" w:styleId="Beskrivning">
+  <w:style w:type="paragraph" w:styleId="Caption">
     <w:name w:val="caption"/>
     <w:basedOn w:val="Normal"/>
     <w:rsid w:val="0097293F"/>
@@ -2176,10 +2127,10 @@
       <w:rFonts w:cs="Mangal"/>
     </w:rPr>
   </w:style>
-  <w:style w:type="paragraph" w:styleId="Rubrik">
+  <w:style w:type="paragraph" w:styleId="Title">
     <w:name w:val="Title"/>
     <w:basedOn w:val="Normal"/>
-    <w:next w:val="Underrubrik"/>
+    <w:next w:val="Subtitle"/>
     <w:rsid w:val="0097293F"/>
     <w:pPr>
       <w:pBdr>
@@ -2198,7 +2149,7 @@
       <w:szCs w:val="52"/>
     </w:rPr>
   </w:style>
-  <w:style w:type="paragraph" w:styleId="Underrubrik">
+  <w:style w:type="paragraph" w:styleId="Subtitle">
     <w:name w:val="Subtitle"/>
     <w:basedOn w:val="Normal"/>
     <w:next w:val="Textbody"/>
@@ -2216,7 +2167,7 @@
       <w:szCs w:val="24"/>
     </w:rPr>
   </w:style>
-  <w:style w:type="paragraph" w:styleId="Liststycke">
+  <w:style w:type="paragraph" w:styleId="ListParagraph">
     <w:name w:val="List Paragraph"/>
     <w:basedOn w:val="Normal"/>
     <w:rsid w:val="0097293F"/>
@@ -2224,10 +2175,10 @@
       <w:ind w:left="720"/>
     </w:pPr>
   </w:style>
-  <w:style w:type="paragraph" w:styleId="Ballongtext">
+  <w:style w:type="paragraph" w:styleId="BalloonText">
     <w:name w:val="Balloon Text"/>
     <w:basedOn w:val="Normal"/>
-    <w:link w:val="BallongtextChar"/>
+    <w:link w:val="BalloonTextChar"/>
     <w:uiPriority w:val="99"/>
     <w:semiHidden/>
     <w:unhideWhenUsed/>
@@ -2241,10 +2192,10 @@
       <w:szCs w:val="16"/>
     </w:rPr>
   </w:style>
-  <w:style w:type="character" w:customStyle="1" w:styleId="BallongtextChar">
-    <w:name w:val="Ballongtext Char"/>
-    <w:basedOn w:val="Standardstycketeckensnitt"/>
-    <w:link w:val="Ballongtext"/>
+  <w:style w:type="character" w:customStyle="1" w:styleId="BalloonTextChar">
+    <w:name w:val="Balloon Text Char"/>
+    <w:basedOn w:val="DefaultParagraphFont"/>
+    <w:link w:val="BalloonText"/>
     <w:uiPriority w:val="99"/>
     <w:semiHidden/>
     <w:rsid w:val="005F45FD"/>
@@ -2256,9 +2207,9 @@
       <w:lang w:eastAsia="en-US"/>
     </w:rPr>
   </w:style>
-  <w:style w:type="character" w:styleId="Diskretbetoning">
+  <w:style w:type="character" w:styleId="SubtleEmphasis">
     <w:name w:val="Subtle Emphasis"/>
-    <w:basedOn w:val="Standardstycketeckensnitt"/>
+    <w:basedOn w:val="DefaultParagraphFont"/>
     <w:uiPriority w:val="19"/>
     <w:qFormat/>
     <w:rsid w:val="00150129"/>
@@ -2266,6 +2217,68 @@
       <w:i/>
       <w:iCs/>
       <w:color w:val="808080" w:themeColor="text1" w:themeTint="7F"/>
+    </w:rPr>
+  </w:style>
+  <w:style w:type="paragraph" w:styleId="Header">
+    <w:name w:val="header"/>
+    <w:basedOn w:val="Normal"/>
+    <w:link w:val="HeaderChar"/>
+    <w:uiPriority w:val="99"/>
+    <w:semiHidden/>
+    <w:unhideWhenUsed/>
+    <w:rsid w:val="00BF5807"/>
+    <w:pPr>
+      <w:tabs>
+        <w:tab w:val="clear" w:pos="1304"/>
+        <w:tab w:val="center" w:pos="4536"/>
+        <w:tab w:val="right" w:pos="9072"/>
+      </w:tabs>
+      <w:spacing w:after="0" w:line="240" w:lineRule="auto"/>
+    </w:pPr>
+  </w:style>
+  <w:style w:type="character" w:customStyle="1" w:styleId="HeaderChar">
+    <w:name w:val="Header Char"/>
+    <w:basedOn w:val="DefaultParagraphFont"/>
+    <w:link w:val="Header"/>
+    <w:uiPriority w:val="99"/>
+    <w:semiHidden/>
+    <w:rsid w:val="00BF5807"/>
+    <w:rPr>
+      <w:rFonts w:eastAsia="SimSun"/>
+      <w:color w:val="00000A"/>
+      <w:sz w:val="22"/>
+      <w:szCs w:val="22"/>
+      <w:lang w:eastAsia="en-US"/>
+    </w:rPr>
+  </w:style>
+  <w:style w:type="paragraph" w:styleId="Footer">
+    <w:name w:val="footer"/>
+    <w:basedOn w:val="Normal"/>
+    <w:link w:val="FooterChar"/>
+    <w:uiPriority w:val="99"/>
+    <w:unhideWhenUsed/>
+    <w:rsid w:val="00BF5807"/>
+    <w:pPr>
+      <w:tabs>
+        <w:tab w:val="clear" w:pos="1304"/>
+        <w:tab w:val="center" w:pos="4536"/>
+        <w:tab w:val="right" w:pos="9072"/>
+      </w:tabs>
+      <w:spacing w:after="0" w:line="240" w:lineRule="auto"/>
+    </w:pPr>
+  </w:style>
+  <w:style w:type="character" w:customStyle="1" w:styleId="FooterChar">
+    <w:name w:val="Footer Char"/>
+    <w:basedOn w:val="DefaultParagraphFont"/>
+    <w:link w:val="Footer"/>
+    <w:uiPriority w:val="99"/>
+    <w:rsid w:val="00BF5807"/>
+    <w:rPr>
+      <w:rFonts w:eastAsia="SimSun"/>
+      <w:color w:val="00000A"/>
+      <w:sz w:val="22"/>
+      <w:szCs w:val="22"/>
+      <w:lang w:eastAsia="en-US"/>
     </w:rPr>
   </w:style>
 </w:styles>
@@ -2463,17 +2476,8 @@
 
 <file path=word/charts/chart1.xml><?xml version="1.0" encoding="utf-8"?>
 <c:chartSpace xmlns:c="http://schemas.openxmlformats.org/drawingml/2006/chart" xmlns:a="http://schemas.openxmlformats.org/drawingml/2006/main" xmlns:r="http://schemas.openxmlformats.org/officeDocument/2006/relationships">
-  <c:date1904 val="0"/>
+  <c:date1904 val="1"/>
   <c:lang val="sv-SE"/>
-  <c:roundedCorners val="0"/>
-  <mc:AlternateContent xmlns:mc="http://schemas.openxmlformats.org/markup-compatibility/2006">
-    <mc:Choice xmlns:c14="http://schemas.microsoft.com/office/drawing/2007/8/2/chart" Requires="c14">
-      <c14:style val="102"/>
-    </mc:Choice>
-    <mc:Fallback>
-      <c:style val="2"/>
-    </mc:Fallback>
-  </mc:AlternateContent>
   <c:chart>
     <c:autoTitleDeleted val="1"/>
     <c:plotArea>
@@ -2481,14 +2485,12 @@
       <c:barChart>
         <c:barDir val="bar"/>
         <c:grouping val="clustered"/>
-        <c:varyColors val="0"/>
         <c:ser>
           <c:idx val="0"/>
           <c:order val="0"/>
           <c:tx>
             <c:v>Estimated Time</c:v>
           </c:tx>
-          <c:invertIfNegative val="0"/>
           <c:cat>
             <c:strRef>
               <c:f>Tasks!$B$42:$B$50</c:f>
@@ -2561,94 +2563,62 @@
             </c:numRef>
           </c:val>
         </c:ser>
-        <c:dLbls>
-          <c:showLegendKey val="0"/>
-          <c:showVal val="0"/>
-          <c:showCatName val="0"/>
-          <c:showSerName val="0"/>
-          <c:showPercent val="0"/>
-          <c:showBubbleSize val="0"/>
-        </c:dLbls>
-        <c:gapWidth val="150"/>
-        <c:axId val="120997760"/>
-        <c:axId val="120999296"/>
+        <c:axId val="103052416"/>
+        <c:axId val="103054720"/>
       </c:barChart>
       <c:catAx>
-        <c:axId val="120997760"/>
+        <c:axId val="103052416"/>
         <c:scaling>
           <c:orientation val="minMax"/>
         </c:scaling>
-        <c:delete val="0"/>
         <c:axPos val="l"/>
-        <c:majorTickMark val="out"/>
-        <c:minorTickMark val="none"/>
         <c:tickLblPos val="nextTo"/>
-        <c:crossAx val="120999296"/>
+        <c:crossAx val="103054720"/>
         <c:crosses val="autoZero"/>
         <c:auto val="1"/>
         <c:lblAlgn val="ctr"/>
         <c:lblOffset val="100"/>
-        <c:noMultiLvlLbl val="0"/>
       </c:catAx>
       <c:valAx>
-        <c:axId val="120999296"/>
+        <c:axId val="103054720"/>
         <c:scaling>
           <c:orientation val="minMax"/>
         </c:scaling>
-        <c:delete val="0"/>
         <c:axPos val="b"/>
         <c:majorGridlines/>
         <c:numFmt formatCode="General" sourceLinked="1"/>
-        <c:majorTickMark val="out"/>
-        <c:minorTickMark val="none"/>
         <c:tickLblPos val="nextTo"/>
-        <c:crossAx val="120997760"/>
+        <c:crossAx val="103052416"/>
         <c:crosses val="autoZero"/>
         <c:crossBetween val="between"/>
       </c:valAx>
     </c:plotArea>
     <c:legend>
       <c:legendPos val="r"/>
-      <c:overlay val="0"/>
     </c:legend>
     <c:plotVisOnly val="1"/>
     <c:dispBlanksAs val="gap"/>
-    <c:showDLblsOverMax val="0"/>
   </c:chart>
-  <c:externalData r:id="rId1">
-    <c:autoUpdate val="0"/>
-  </c:externalData>
+  <c:externalData r:id="rId1"/>
 </c:chartSpace>
 </file>
 
 <file path=word/charts/chart2.xml><?xml version="1.0" encoding="utf-8"?>
 <c:chartSpace xmlns:c="http://schemas.openxmlformats.org/drawingml/2006/chart" xmlns:a="http://schemas.openxmlformats.org/drawingml/2006/main" xmlns:r="http://schemas.openxmlformats.org/officeDocument/2006/relationships">
-  <c:date1904 val="0"/>
+  <c:date1904 val="1"/>
   <c:lang val="sv-SE"/>
-  <c:roundedCorners val="0"/>
-  <mc:AlternateContent xmlns:mc="http://schemas.openxmlformats.org/markup-compatibility/2006">
-    <mc:Choice xmlns:c14="http://schemas.microsoft.com/office/drawing/2007/8/2/chart" Requires="c14">
-      <c14:style val="102"/>
-    </mc:Choice>
-    <mc:Fallback>
-      <c:style val="2"/>
-    </mc:Fallback>
-  </mc:AlternateContent>
   <c:chart>
-    <c:autoTitleDeleted val="0"/>
     <c:plotArea>
       <c:layout/>
       <c:barChart>
         <c:barDir val="bar"/>
         <c:grouping val="clustered"/>
-        <c:varyColors val="0"/>
         <c:ser>
           <c:idx val="1"/>
           <c:order val="0"/>
           <c:tx>
             <c:v>Actual Time</c:v>
           </c:tx>
-          <c:invertIfNegative val="0"/>
           <c:cat>
             <c:strRef>
               <c:f>Tasks!$B$22:$B$40</c:f>
@@ -2787,7 +2757,6 @@
           <c:tx>
             <c:v>Estimated Time</c:v>
           </c:tx>
-          <c:invertIfNegative val="0"/>
           <c:cat>
             <c:strRef>
               <c:f>Tasks!$B$22:$B$40</c:f>
@@ -2911,79 +2880,50 @@
             </c:numRef>
           </c:val>
         </c:ser>
-        <c:dLbls>
-          <c:showLegendKey val="0"/>
-          <c:showVal val="0"/>
-          <c:showCatName val="0"/>
-          <c:showSerName val="0"/>
-          <c:showPercent val="0"/>
-          <c:showBubbleSize val="0"/>
-        </c:dLbls>
-        <c:gapWidth val="150"/>
-        <c:axId val="121065472"/>
-        <c:axId val="121067008"/>
+        <c:axId val="108615936"/>
+        <c:axId val="108647168"/>
       </c:barChart>
       <c:catAx>
-        <c:axId val="121065472"/>
+        <c:axId val="108615936"/>
         <c:scaling>
           <c:orientation val="maxMin"/>
         </c:scaling>
-        <c:delete val="0"/>
         <c:axPos val="l"/>
-        <c:majorTickMark val="out"/>
-        <c:minorTickMark val="none"/>
         <c:tickLblPos val="nextTo"/>
-        <c:crossAx val="121067008"/>
+        <c:crossAx val="108647168"/>
         <c:crosses val="autoZero"/>
         <c:auto val="1"/>
         <c:lblAlgn val="ctr"/>
         <c:lblOffset val="100"/>
-        <c:noMultiLvlLbl val="0"/>
       </c:catAx>
       <c:valAx>
-        <c:axId val="121067008"/>
+        <c:axId val="108647168"/>
         <c:scaling>
           <c:orientation val="minMax"/>
         </c:scaling>
-        <c:delete val="0"/>
         <c:axPos val="t"/>
         <c:majorGridlines/>
         <c:numFmt formatCode="General" sourceLinked="1"/>
-        <c:majorTickMark val="out"/>
-        <c:minorTickMark val="none"/>
         <c:tickLblPos val="nextTo"/>
-        <c:crossAx val="121065472"/>
+        <c:crossAx val="108615936"/>
         <c:crosses val="autoZero"/>
         <c:crossBetween val="between"/>
       </c:valAx>
     </c:plotArea>
     <c:legend>
       <c:legendPos val="r"/>
-      <c:overlay val="0"/>
     </c:legend>
     <c:plotVisOnly val="1"/>
     <c:dispBlanksAs val="gap"/>
-    <c:showDLblsOverMax val="0"/>
   </c:chart>
-  <c:externalData r:id="rId1">
-    <c:autoUpdate val="0"/>
-  </c:externalData>
+  <c:externalData r:id="rId1"/>
 </c:chartSpace>
 </file>
 
 <file path=word/charts/chart3.xml><?xml version="1.0" encoding="utf-8"?>
 <c:chartSpace xmlns:c="http://schemas.openxmlformats.org/drawingml/2006/chart" xmlns:a="http://schemas.openxmlformats.org/drawingml/2006/main" xmlns:r="http://schemas.openxmlformats.org/officeDocument/2006/relationships">
-  <c:date1904 val="0"/>
+  <c:date1904 val="1"/>
   <c:lang val="sv-SE"/>
-  <c:roundedCorners val="0"/>
-  <mc:AlternateContent xmlns:mc="http://schemas.openxmlformats.org/markup-compatibility/2006">
-    <mc:Choice xmlns:c14="http://schemas.microsoft.com/office/drawing/2007/8/2/chart" Requires="c14">
-      <c14:style val="102"/>
-    </mc:Choice>
-    <mc:Fallback>
-      <c:style val="2"/>
-    </mc:Fallback>
-  </mc:AlternateContent>
   <c:chart>
     <c:autoTitleDeleted val="1"/>
     <c:plotArea>
@@ -2992,15 +2932,14 @@
           <c:xMode val="edge"/>
           <c:yMode val="edge"/>
           <c:x val="5.5224334968649473E-2"/>
-          <c:y val="9.7647114364985993E-2"/>
-          <c:w val="0.73572316268820614"/>
-          <c:h val="0.82745093766795963"/>
+          <c:y val="9.7647114364985979E-2"/>
+          <c:w val="0.73572316268820648"/>
+          <c:h val="0.82745093766795952"/>
         </c:manualLayout>
       </c:layout>
       <c:barChart>
         <c:barDir val="bar"/>
         <c:grouping val="stacked"/>
-        <c:varyColors val="0"/>
         <c:ser>
           <c:idx val="0"/>
           <c:order val="0"/>
@@ -3020,7 +2959,6 @@
               <a:noFill/>
             </a:ln>
           </c:spPr>
-          <c:invertIfNegative val="0"/>
           <c:cat>
             <c:strRef>
               <c:f>WorkDone!$A$4:$A$8</c:f>
@@ -3088,7 +3026,6 @@
               <a:noFill/>
             </a:ln>
           </c:spPr>
-          <c:invertIfNegative val="0"/>
           <c:cat>
             <c:strRef>
               <c:f>WorkDone!$A$4:$A$8</c:f>
@@ -3156,7 +3093,6 @@
               <a:noFill/>
             </a:ln>
           </c:spPr>
-          <c:invertIfNegative val="0"/>
           <c:cat>
             <c:strRef>
               <c:f>WorkDone!$A$4:$A$8</c:f>
@@ -3224,7 +3160,6 @@
               <a:noFill/>
             </a:ln>
           </c:spPr>
-          <c:invertIfNegative val="0"/>
           <c:cat>
             <c:strRef>
               <c:f>WorkDone!$A$4:$A$8</c:f>
@@ -3292,7 +3227,6 @@
               <a:noFill/>
             </a:ln>
           </c:spPr>
-          <c:invertIfNegative val="0"/>
           <c:cat>
             <c:strRef>
               <c:f>WorkDone!$A$4:$A$8</c:f>
@@ -3360,7 +3294,6 @@
               <a:noFill/>
             </a:ln>
           </c:spPr>
-          <c:invertIfNegative val="0"/>
           <c:cat>
             <c:strRef>
               <c:f>WorkDone!$A$4:$A$8</c:f>
@@ -3428,7 +3361,6 @@
               <a:noFill/>
             </a:ln>
           </c:spPr>
-          <c:invertIfNegative val="0"/>
           <c:cat>
             <c:strRef>
               <c:f>WorkDone!$A$4:$A$8</c:f>
@@ -3496,7 +3428,6 @@
               <a:noFill/>
             </a:ln>
           </c:spPr>
-          <c:invertIfNegative val="0"/>
           <c:cat>
             <c:strRef>
               <c:f>WorkDone!$A$4:$A$8</c:f>
@@ -3545,26 +3476,16 @@
             </c:numRef>
           </c:val>
         </c:ser>
-        <c:dLbls>
-          <c:showLegendKey val="0"/>
-          <c:showVal val="0"/>
-          <c:showCatName val="0"/>
-          <c:showSerName val="0"/>
-          <c:showPercent val="0"/>
-          <c:showBubbleSize val="0"/>
-        </c:dLbls>
-        <c:gapWidth val="150"/>
         <c:overlap val="100"/>
-        <c:axId val="127467520"/>
-        <c:axId val="121489664"/>
+        <c:axId val="111620096"/>
+        <c:axId val="152635648"/>
       </c:barChart>
       <c:valAx>
-        <c:axId val="121489664"/>
+        <c:axId val="152635648"/>
         <c:scaling>
           <c:orientation val="minMax"/>
           <c:min val="0"/>
         </c:scaling>
-        <c:delete val="0"/>
         <c:axPos val="b"/>
         <c:majorGridlines>
           <c:spPr>
@@ -3579,7 +3500,6 @@
         </c:majorGridlines>
         <c:numFmt formatCode="General" sourceLinked="0"/>
         <c:majorTickMark val="none"/>
-        <c:minorTickMark val="none"/>
         <c:tickLblPos val="nextTo"/>
         <c:spPr>
           <a:noFill/>
@@ -3616,20 +3536,18 @@
             <a:endParaRPr lang="sv-SE"/>
           </a:p>
         </c:txPr>
-        <c:crossAx val="127467520"/>
+        <c:crossAx val="111620096"/>
         <c:crosses val="autoZero"/>
         <c:crossBetween val="between"/>
       </c:valAx>
       <c:catAx>
-        <c:axId val="127467520"/>
+        <c:axId val="111620096"/>
         <c:scaling>
           <c:orientation val="minMax"/>
         </c:scaling>
-        <c:delete val="0"/>
         <c:axPos val="l"/>
         <c:numFmt formatCode="General" sourceLinked="0"/>
         <c:majorTickMark val="none"/>
-        <c:minorTickMark val="none"/>
         <c:tickLblPos val="nextTo"/>
         <c:spPr>
           <a:noFill/>
@@ -3666,12 +3584,11 @@
             <a:endParaRPr lang="sv-SE"/>
           </a:p>
         </c:txPr>
-        <c:crossAx val="121489664"/>
+        <c:crossAx val="152635648"/>
         <c:crosses val="autoZero"/>
         <c:auto val="1"/>
         <c:lblAlgn val="ctr"/>
         <c:lblOffset val="100"/>
-        <c:noMultiLvlLbl val="0"/>
       </c:catAx>
       <c:spPr>
         <a:solidFill>
@@ -3684,7 +3601,6 @@
     </c:plotArea>
     <c:legend>
       <c:legendPos val="r"/>
-      <c:overlay val="0"/>
       <c:spPr>
         <a:noFill/>
         <a:ln>
@@ -3719,7 +3635,6 @@
     </c:legend>
     <c:plotVisOnly val="1"/>
     <c:dispBlanksAs val="gap"/>
-    <c:showDLblsOverMax val="0"/>
   </c:chart>
   <c:spPr>
     <a:solidFill>
@@ -3758,9 +3673,7 @@
       <a:endParaRPr lang="sv-SE"/>
     </a:p>
   </c:txPr>
-  <c:externalData r:id="rId1">
-    <c:autoUpdate val="0"/>
-  </c:externalData>
+  <c:externalData r:id="rId1"/>
 </c:chartSpace>
 </file>
 

</xml_diff>